<commit_message>
Switch between local parsing and unstructured
</commit_message>
<xml_diff>
--- a/files/decision_log.docx
+++ b/files/decision_log.docx
@@ -4,7 +4,7 @@
   <w:body>
     <w:p>
       <w:pPr>
-        <w:pStyle w:val="Body A"/>
+        <w:pStyle w:val="Body"/>
       </w:pPr>
       <w:r>
         <w:rPr>
@@ -49,7 +49,7 @@
     </w:p>
     <w:p>
       <w:pPr>
-        <w:pStyle w:val="Body A"/>
+        <w:pStyle w:val="Body"/>
       </w:pPr>
     </w:p>
     <w:p>
@@ -60,24 +60,26 @@
       <w:bookmarkEnd w:id="0"/>
       <w:r>
         <w:rPr>
-          <w:rStyle w:val="None B"/>
+          <w:rStyle w:val="None"/>
           <w:rFonts w:cs="Arial Unicode MS" w:eastAsia="Arial Unicode MS"/>
           <w:rtl w:val="0"/>
+          <w:lang w:val="en-US"/>
         </w:rPr>
         <w:t>I</w:t>
       </w:r>
       <w:r>
         <w:rPr>
-          <w:rStyle w:val="None B"/>
+          <w:rStyle w:val="None"/>
           <w:rFonts w:cs="Arial Unicode MS" w:eastAsia="Arial Unicode MS"/>
           <w:rtl w:val="0"/>
+          <w:lang w:val="en-US"/>
         </w:rPr>
         <w:t>nfra Decision Log</w:t>
       </w:r>
     </w:p>
     <w:p>
       <w:pPr>
-        <w:pStyle w:val="Body A"/>
+        <w:pStyle w:val="Body"/>
         <w:rPr>
           <w:rStyle w:val="None"/>
           <w:i w:val="1"/>
@@ -101,9 +103,9 @@
     </w:p>
     <w:p>
       <w:pPr>
-        <w:pStyle w:val="Body A"/>
+        <w:pStyle w:val="Body"/>
         <w:rPr>
-          <w:rStyle w:val="None B"/>
+          <w:rStyle w:val="None"/>
           <w:sz w:val="20"/>
           <w:szCs w:val="20"/>
         </w:rPr>
@@ -111,7 +113,7 @@
     </w:p>
     <w:p>
       <w:pPr>
-        <w:pStyle w:val="Body A"/>
+        <w:pStyle w:val="Body"/>
         <w:rPr>
           <w:rStyle w:val="None"/>
           <w:sz w:val="20"/>
@@ -137,16 +139,15 @@
       <w:bookmarkEnd w:id="1"/>
       <w:r>
         <w:rPr>
-          <w:rStyle w:val="None A"/>
+          <w:rStyle w:val="None"/>
           <w:rFonts w:cs="Arial Unicode MS" w:eastAsia="Arial Unicode MS"/>
           <w:rtl w:val="0"/>
-          <w:lang w:val="en-US"/>
         </w:rPr>
         <w:t>O</w:t>
       </w:r>
       <w:r>
         <w:rPr>
-          <w:rStyle w:val="None A"/>
+          <w:rStyle w:val="None"/>
           <w:rFonts w:cs="Arial Unicode MS" w:eastAsia="Arial Unicode MS"/>
           <w:rtl w:val="0"/>
           <w:lang w:val="en-US"/>
@@ -156,9 +157,9 @@
     </w:p>
     <w:p>
       <w:pPr>
-        <w:pStyle w:val="Body A"/>
+        <w:pStyle w:val="Body"/>
         <w:rPr>
-          <w:rStyle w:val="None B"/>
+          <w:rStyle w:val="None"/>
           <w:sz w:val="20"/>
           <w:szCs w:val="20"/>
         </w:rPr>
@@ -168,7 +169,7 @@
       <w:tblPr>
         <w:tblW w:w="9360" w:type="dxa"/>
         <w:jc w:val="left"/>
-        <w:tblInd w:w="324" w:type="dxa"/>
+        <w:tblInd w:w="108" w:type="dxa"/>
         <w:tblBorders>
           <w:top w:val="single" w:color="ffffff" w:sz="8" w:space="0" w:shadow="0" w:frame="0"/>
           <w:left w:val="single" w:color="ffffff" w:sz="8" w:space="0" w:shadow="0" w:frame="0"/>
@@ -191,7 +192,7 @@
           <w:shd w:val="clear" w:color="auto" w:fill="ced7e7"/>
         </w:tblPrEx>
         <w:trPr>
-          <w:trHeight w:val="273" w:hRule="atLeast"/>
+          <w:trHeight w:val="233" w:hRule="atLeast"/>
         </w:trPr>
         <w:tc>
           <w:tcPr>
@@ -213,7 +214,7 @@
           </w:tcPr>
           <w:p>
             <w:pPr>
-              <w:pStyle w:val="Body A"/>
+              <w:pStyle w:val="Body"/>
               <w:widowControl w:val="0"/>
               <w:spacing w:line="240" w:lineRule="auto"/>
             </w:pPr>
@@ -251,7 +252,7 @@
           </w:tcPr>
           <w:p>
             <w:pPr>
-              <w:pStyle w:val="Body A"/>
+              <w:pStyle w:val="Body"/>
               <w:widowControl w:val="0"/>
               <w:spacing w:line="240" w:lineRule="auto"/>
             </w:pPr>
@@ -289,7 +290,7 @@
           </w:tcPr>
           <w:p>
             <w:pPr>
-              <w:pStyle w:val="Body A"/>
+              <w:pStyle w:val="Body"/>
               <w:widowControl w:val="0"/>
               <w:spacing w:line="240" w:lineRule="auto"/>
             </w:pPr>
@@ -327,7 +328,7 @@
           </w:tcPr>
           <w:p>
             <w:pPr>
-              <w:pStyle w:val="Body A"/>
+              <w:pStyle w:val="Body"/>
               <w:widowControl w:val="0"/>
               <w:spacing w:line="240" w:lineRule="auto"/>
             </w:pPr>
@@ -351,7 +352,7 @@
           <w:shd w:val="clear" w:color="auto" w:fill="ced7e7"/>
         </w:tblPrEx>
         <w:trPr>
-          <w:trHeight w:val="1593" w:hRule="atLeast"/>
+          <w:trHeight w:val="1553" w:hRule="atLeast"/>
         </w:trPr>
         <w:tc>
           <w:tcPr>
@@ -373,7 +374,7 @@
           </w:tcPr>
           <w:p>
             <w:pPr>
-              <w:pStyle w:val="Body A"/>
+              <w:pStyle w:val="Body"/>
               <w:widowControl w:val="0"/>
               <w:spacing w:line="240" w:lineRule="auto"/>
             </w:pPr>
@@ -409,7 +410,7 @@
           </w:tcPr>
           <w:p>
             <w:pPr>
-              <w:pStyle w:val="Body A"/>
+              <w:pStyle w:val="Body"/>
               <w:widowControl w:val="0"/>
               <w:spacing w:line="240" w:lineRule="auto"/>
             </w:pPr>
@@ -445,7 +446,7 @@
           </w:tcPr>
           <w:p>
             <w:pPr>
-              <w:pStyle w:val="Body A"/>
+              <w:pStyle w:val="Body"/>
               <w:widowControl w:val="0"/>
               <w:spacing w:line="240" w:lineRule="auto"/>
             </w:pPr>
@@ -481,15 +482,16 @@
           </w:tcPr>
           <w:p>
             <w:pPr>
-              <w:pStyle w:val="Body A"/>
-              <w:widowControl w:val="0"/>
-              <w:spacing w:line="240" w:lineRule="auto"/>
-            </w:pPr>
-            <w:r>
-              <w:rPr>
-                <w:rStyle w:val="None"/>
-                <w:sz w:val="20"/>
-                <w:szCs w:val="20"/>
+              <w:pStyle w:val="Body"/>
+              <w:widowControl w:val="0"/>
+              <w:spacing w:line="240" w:lineRule="auto"/>
+            </w:pPr>
+            <w:r>
+              <w:rPr>
+                <w:rStyle w:val="None"/>
+                <w:sz w:val="20"/>
+                <w:szCs w:val="20"/>
+                <w:u w:val="none"/>
                 <w:rtl w:val="0"/>
                 <w:lang w:val="en-US"/>
               </w:rPr>
@@ -514,7 +516,7 @@
           <w:shd w:val="clear" w:color="auto" w:fill="ced7e7"/>
         </w:tblPrEx>
         <w:trPr>
-          <w:trHeight w:val="933" w:hRule="atLeast"/>
+          <w:trHeight w:val="893" w:hRule="atLeast"/>
         </w:trPr>
         <w:tc>
           <w:tcPr>
@@ -536,7 +538,7 @@
           </w:tcPr>
           <w:p>
             <w:pPr>
-              <w:pStyle w:val="Body A"/>
+              <w:pStyle w:val="Body"/>
               <w:widowControl w:val="0"/>
               <w:spacing w:line="240" w:lineRule="auto"/>
             </w:pPr>
@@ -572,7 +574,7 @@
           </w:tcPr>
           <w:p>
             <w:pPr>
-              <w:pStyle w:val="Body A"/>
+              <w:pStyle w:val="Body"/>
               <w:widowControl w:val="0"/>
               <w:spacing w:line="240" w:lineRule="auto"/>
             </w:pPr>
@@ -608,7 +610,7 @@
           </w:tcPr>
           <w:p>
             <w:pPr>
-              <w:pStyle w:val="Body A"/>
+              <w:pStyle w:val="Body"/>
               <w:widowControl w:val="0"/>
               <w:spacing w:line="240" w:lineRule="auto"/>
             </w:pPr>
@@ -644,15 +646,16 @@
           </w:tcPr>
           <w:p>
             <w:pPr>
-              <w:pStyle w:val="Body A"/>
-              <w:widowControl w:val="0"/>
-              <w:spacing w:line="240" w:lineRule="auto"/>
-            </w:pPr>
-            <w:r>
-              <w:rPr>
-                <w:rStyle w:val="None"/>
-                <w:sz w:val="20"/>
-                <w:szCs w:val="20"/>
+              <w:pStyle w:val="Body"/>
+              <w:widowControl w:val="0"/>
+              <w:spacing w:line="240" w:lineRule="auto"/>
+            </w:pPr>
+            <w:r>
+              <w:rPr>
+                <w:rStyle w:val="None"/>
+                <w:sz w:val="20"/>
+                <w:szCs w:val="20"/>
+                <w:u w:val="none"/>
                 <w:rtl w:val="0"/>
                 <w:lang w:val="en-US"/>
               </w:rPr>
@@ -677,7 +680,7 @@
           <w:shd w:val="clear" w:color="auto" w:fill="ced7e7"/>
         </w:tblPrEx>
         <w:trPr>
-          <w:trHeight w:val="933" w:hRule="atLeast"/>
+          <w:trHeight w:val="893" w:hRule="atLeast"/>
         </w:trPr>
         <w:tc>
           <w:tcPr>
@@ -699,7 +702,7 @@
           </w:tcPr>
           <w:p>
             <w:pPr>
-              <w:pStyle w:val="Body A"/>
+              <w:pStyle w:val="Body"/>
               <w:widowControl w:val="0"/>
               <w:spacing w:line="240" w:lineRule="auto"/>
             </w:pPr>
@@ -735,7 +738,7 @@
           </w:tcPr>
           <w:p>
             <w:pPr>
-              <w:pStyle w:val="Body A"/>
+              <w:pStyle w:val="Body"/>
               <w:widowControl w:val="0"/>
               <w:spacing w:line="240" w:lineRule="auto"/>
             </w:pPr>
@@ -771,7 +774,7 @@
           </w:tcPr>
           <w:p>
             <w:pPr>
-              <w:pStyle w:val="Body A"/>
+              <w:pStyle w:val="Body"/>
               <w:widowControl w:val="0"/>
               <w:spacing w:line="240" w:lineRule="auto"/>
             </w:pPr>
@@ -807,15 +810,16 @@
           </w:tcPr>
           <w:p>
             <w:pPr>
-              <w:pStyle w:val="Body A"/>
-              <w:widowControl w:val="0"/>
-              <w:spacing w:line="240" w:lineRule="auto"/>
-            </w:pPr>
-            <w:r>
-              <w:rPr>
-                <w:rStyle w:val="None"/>
-                <w:sz w:val="20"/>
-                <w:szCs w:val="20"/>
+              <w:pStyle w:val="Body"/>
+              <w:widowControl w:val="0"/>
+              <w:spacing w:line="240" w:lineRule="auto"/>
+            </w:pPr>
+            <w:r>
+              <w:rPr>
+                <w:rStyle w:val="None"/>
+                <w:sz w:val="20"/>
+                <w:szCs w:val="20"/>
+                <w:u w:val="none"/>
                 <w:rtl w:val="0"/>
                 <w:lang w:val="en-US"/>
               </w:rPr>
@@ -838,12 +842,11 @@
     </w:tbl>
     <w:p>
       <w:pPr>
-        <w:pStyle w:val="Body A"/>
+        <w:pStyle w:val="Body"/>
         <w:widowControl w:val="0"/>
         <w:spacing w:line="240" w:lineRule="auto"/>
-        <w:ind w:left="216" w:hanging="216"/>
         <w:rPr>
-          <w:rStyle w:val="None B"/>
+          <w:rStyle w:val="None"/>
           <w:sz w:val="20"/>
           <w:szCs w:val="20"/>
         </w:rPr>
@@ -851,34 +854,9 @@
     </w:p>
     <w:p>
       <w:pPr>
-        <w:pStyle w:val="Body A"/>
-        <w:widowControl w:val="0"/>
-        <w:spacing w:line="240" w:lineRule="auto"/>
-        <w:ind w:left="108" w:hanging="108"/>
+        <w:pStyle w:val="Body"/>
         <w:rPr>
-          <w:rStyle w:val="None B"/>
-          <w:sz w:val="20"/>
-          <w:szCs w:val="20"/>
-        </w:rPr>
-      </w:pPr>
-    </w:p>
-    <w:p>
-      <w:pPr>
-        <w:pStyle w:val="Body A"/>
-        <w:widowControl w:val="0"/>
-        <w:spacing w:line="240" w:lineRule="auto"/>
-        <w:rPr>
-          <w:rStyle w:val="None B"/>
-          <w:sz w:val="20"/>
-          <w:szCs w:val="20"/>
-        </w:rPr>
-      </w:pPr>
-    </w:p>
-    <w:p>
-      <w:pPr>
-        <w:pStyle w:val="Body A"/>
-        <w:rPr>
-          <w:rStyle w:val="None B"/>
+          <w:rStyle w:val="None"/>
           <w:sz w:val="20"/>
           <w:szCs w:val="20"/>
         </w:rPr>
@@ -897,16 +875,15 @@
       <w:bookmarkEnd w:id="2"/>
       <w:r>
         <w:rPr>
-          <w:rStyle w:val="None A"/>
+          <w:rStyle w:val="None"/>
           <w:rFonts w:cs="Arial Unicode MS" w:eastAsia="Arial Unicode MS"/>
           <w:rtl w:val="0"/>
-          <w:lang w:val="en-US"/>
         </w:rPr>
         <w:t>F</w:t>
       </w:r>
       <w:r>
         <w:rPr>
-          <w:rStyle w:val="None A"/>
+          <w:rStyle w:val="None"/>
           <w:rFonts w:cs="Arial Unicode MS" w:eastAsia="Arial Unicode MS"/>
           <w:rtl w:val="0"/>
           <w:lang w:val="en-US"/>
@@ -918,7 +895,7 @@
       <w:tblPr>
         <w:tblW w:w="9360" w:type="dxa"/>
         <w:jc w:val="left"/>
-        <w:tblInd w:w="324" w:type="dxa"/>
+        <w:tblInd w:w="108" w:type="dxa"/>
         <w:tblBorders>
           <w:top w:val="single" w:color="ffffff" w:sz="8" w:space="0" w:shadow="0" w:frame="0"/>
           <w:left w:val="single" w:color="ffffff" w:sz="8" w:space="0" w:shadow="0" w:frame="0"/>
@@ -941,7 +918,7 @@
           <w:shd w:val="clear" w:color="auto" w:fill="ced7e7"/>
         </w:tblPrEx>
         <w:trPr>
-          <w:trHeight w:val="273" w:hRule="atLeast"/>
+          <w:trHeight w:val="233" w:hRule="atLeast"/>
         </w:trPr>
         <w:tc>
           <w:tcPr>
@@ -963,7 +940,7 @@
           </w:tcPr>
           <w:p>
             <w:pPr>
-              <w:pStyle w:val="Body A"/>
+              <w:pStyle w:val="Body"/>
               <w:widowControl w:val="0"/>
               <w:spacing w:line="240" w:lineRule="auto"/>
             </w:pPr>
@@ -1001,7 +978,7 @@
           </w:tcPr>
           <w:p>
             <w:pPr>
-              <w:pStyle w:val="Body A"/>
+              <w:pStyle w:val="Body"/>
               <w:widowControl w:val="0"/>
               <w:spacing w:line="240" w:lineRule="auto"/>
             </w:pPr>
@@ -1039,7 +1016,7 @@
           </w:tcPr>
           <w:p>
             <w:pPr>
-              <w:pStyle w:val="Body A"/>
+              <w:pStyle w:val="Body"/>
               <w:widowControl w:val="0"/>
               <w:spacing w:line="240" w:lineRule="auto"/>
             </w:pPr>
@@ -1077,7 +1054,7 @@
           </w:tcPr>
           <w:p>
             <w:pPr>
-              <w:pStyle w:val="Body A"/>
+              <w:pStyle w:val="Body"/>
               <w:widowControl w:val="0"/>
               <w:spacing w:line="240" w:lineRule="auto"/>
             </w:pPr>
@@ -1101,7 +1078,7 @@
           <w:shd w:val="clear" w:color="auto" w:fill="ced7e7"/>
         </w:tblPrEx>
         <w:trPr>
-          <w:trHeight w:val="713" w:hRule="atLeast"/>
+          <w:trHeight w:val="673" w:hRule="atLeast"/>
         </w:trPr>
         <w:tc>
           <w:tcPr>
@@ -1123,7 +1100,7 @@
           </w:tcPr>
           <w:p>
             <w:pPr>
-              <w:pStyle w:val="Body A"/>
+              <w:pStyle w:val="Body"/>
               <w:widowControl w:val="0"/>
               <w:spacing w:line="240" w:lineRule="auto"/>
             </w:pPr>
@@ -1159,7 +1136,7 @@
           </w:tcPr>
           <w:p>
             <w:pPr>
-              <w:pStyle w:val="Body A"/>
+              <w:pStyle w:val="Body"/>
               <w:widowControl w:val="0"/>
               <w:spacing w:line="240" w:lineRule="auto"/>
             </w:pPr>
@@ -1195,7 +1172,7 @@
           </w:tcPr>
           <w:p>
             <w:pPr>
-              <w:pStyle w:val="Body A"/>
+              <w:pStyle w:val="Body"/>
               <w:widowControl w:val="0"/>
               <w:spacing w:line="240" w:lineRule="auto"/>
             </w:pPr>
@@ -1231,7 +1208,7 @@
           </w:tcPr>
           <w:p>
             <w:pPr>
-              <w:pStyle w:val="Body A"/>
+              <w:pStyle w:val="Body"/>
               <w:widowControl w:val="0"/>
               <w:spacing w:line="240" w:lineRule="auto"/>
             </w:pPr>
@@ -1254,7 +1231,7 @@
           <w:shd w:val="clear" w:color="auto" w:fill="ced7e7"/>
         </w:tblPrEx>
         <w:trPr>
-          <w:trHeight w:val="713" w:hRule="atLeast"/>
+          <w:trHeight w:val="673" w:hRule="atLeast"/>
         </w:trPr>
         <w:tc>
           <w:tcPr>
@@ -1276,7 +1253,7 @@
           </w:tcPr>
           <w:p>
             <w:pPr>
-              <w:pStyle w:val="Body A"/>
+              <w:pStyle w:val="Body"/>
               <w:widowControl w:val="0"/>
               <w:spacing w:line="240" w:lineRule="auto"/>
             </w:pPr>
@@ -1312,7 +1289,7 @@
           </w:tcPr>
           <w:p>
             <w:pPr>
-              <w:pStyle w:val="Body A"/>
+              <w:pStyle w:val="Body"/>
               <w:widowControl w:val="0"/>
               <w:spacing w:line="240" w:lineRule="auto"/>
             </w:pPr>
@@ -1348,7 +1325,7 @@
           </w:tcPr>
           <w:p>
             <w:pPr>
-              <w:pStyle w:val="Body A"/>
+              <w:pStyle w:val="Body"/>
               <w:widowControl w:val="0"/>
               <w:spacing w:line="240" w:lineRule="auto"/>
             </w:pPr>
@@ -1384,7 +1361,7 @@
           </w:tcPr>
           <w:p>
             <w:pPr>
-              <w:pStyle w:val="Body A"/>
+              <w:pStyle w:val="Body"/>
               <w:widowControl w:val="0"/>
               <w:spacing w:line="240" w:lineRule="auto"/>
             </w:pPr>
@@ -1407,7 +1384,7 @@
           <w:shd w:val="clear" w:color="auto" w:fill="ced7e7"/>
         </w:tblPrEx>
         <w:trPr>
-          <w:trHeight w:val="893" w:hRule="atLeast"/>
+          <w:trHeight w:val="673" w:hRule="atLeast"/>
         </w:trPr>
         <w:tc>
           <w:tcPr>
@@ -1429,7 +1406,7 @@
           </w:tcPr>
           <w:p>
             <w:pPr>
-              <w:pStyle w:val="Body A"/>
+              <w:pStyle w:val="Body"/>
               <w:widowControl w:val="0"/>
               <w:spacing w:line="240" w:lineRule="auto"/>
             </w:pPr>
@@ -1465,7 +1442,7 @@
           </w:tcPr>
           <w:p>
             <w:pPr>
-              <w:pStyle w:val="Body A"/>
+              <w:pStyle w:val="Body"/>
               <w:widowControl w:val="0"/>
               <w:spacing w:line="240" w:lineRule="auto"/>
             </w:pPr>
@@ -1501,7 +1478,7 @@
           </w:tcPr>
           <w:p>
             <w:pPr>
-              <w:pStyle w:val="Body A"/>
+              <w:pStyle w:val="Body"/>
               <w:widowControl w:val="0"/>
               <w:spacing w:line="240" w:lineRule="auto"/>
             </w:pPr>
@@ -1537,7 +1514,7 @@
           </w:tcPr>
           <w:p>
             <w:pPr>
-              <w:pStyle w:val="Body A"/>
+              <w:pStyle w:val="Body"/>
               <w:widowControl w:val="0"/>
               <w:spacing w:line="240" w:lineRule="auto"/>
             </w:pPr>
@@ -1583,527 +1560,13 @@
         <w:pStyle w:val="Heading"/>
         <w:widowControl w:val="0"/>
         <w:spacing w:line="240" w:lineRule="auto"/>
-        <w:ind w:left="216" w:hanging="216"/>
+      </w:pPr>
+      <w:r>
         <w:rPr>
           <w:rStyle w:val="None"/>
           <w:sz w:val="20"/>
           <w:szCs w:val="20"/>
         </w:rPr>
-      </w:pPr>
-    </w:p>
-    <w:p>
-      <w:pPr>
-        <w:pStyle w:val="Body"/>
-      </w:pPr>
-      <w:r>
-        <w:rPr>
-          <w:rStyle w:val="None B"/>
-          <w:rFonts w:ascii="Arial Unicode MS" w:cs="Arial Unicode MS" w:hAnsi="Arial Unicode MS" w:eastAsia="Arial Unicode MS"/>
-          <w:b w:val="0"/>
-          <w:bCs w:val="0"/>
-          <w:i w:val="0"/>
-          <w:iCs w:val="0"/>
-        </w:rPr>
-        <w:br w:type="page"/>
-      </w:r>
-    </w:p>
-    <w:p>
-      <w:pPr>
-        <w:pStyle w:val="Default"/>
-        <w:jc w:val="center"/>
-        <w:rPr>
-          <w:b w:val="1"/>
-          <w:bCs w:val="1"/>
-          <w:sz w:val="40"/>
-          <w:szCs w:val="40"/>
-        </w:rPr>
-      </w:pPr>
-      <w:r>
-        <w:rPr>
-          <w:b w:val="1"/>
-          <w:bCs w:val="1"/>
-          <w:sz w:val="40"/>
-          <w:szCs w:val="40"/>
-          <w:rtl w:val="0"/>
-          <w:lang w:val="en-US"/>
-        </w:rPr>
-        <w:t>Interpretations</w:t>
-      </w:r>
-    </w:p>
-    <w:p>
-      <w:pPr>
-        <w:pStyle w:val="Default"/>
-        <w:spacing w:after="322"/>
-        <w:rPr>
-          <w:rStyle w:val="None"/>
-          <w:rFonts w:ascii="Times" w:cs="Times" w:hAnsi="Times" w:eastAsia="Times"/>
-          <w:b w:val="1"/>
-          <w:bCs w:val="1"/>
-          <w:sz w:val="20"/>
-          <w:szCs w:val="20"/>
-        </w:rPr>
-      </w:pPr>
-      <w:r>
-        <w:rPr>
-          <w:rStyle w:val="None"/>
-          <w:rFonts w:ascii="Times" w:hAnsi="Times"/>
-          <w:b w:val="1"/>
-          <w:bCs w:val="1"/>
-          <w:sz w:val="32"/>
-          <w:szCs w:val="32"/>
-          <w:rtl w:val="0"/>
-          <w:lang w:val="en-US"/>
-        </w:rPr>
-        <w:t>Technical Spike</w:t>
-      </w:r>
-    </w:p>
-    <w:p>
-      <w:pPr>
-        <w:pStyle w:val="Default"/>
-        <w:spacing w:after="240"/>
-        <w:rPr>
-          <w:rStyle w:val="None"/>
-          <w:rFonts w:ascii="Times" w:cs="Times" w:hAnsi="Times" w:eastAsia="Times"/>
-          <w:sz w:val="24"/>
-          <w:szCs w:val="24"/>
-        </w:rPr>
-      </w:pPr>
-      <w:r>
-        <w:rPr>
-          <w:rStyle w:val="None"/>
-          <w:rFonts w:ascii="Times" w:hAnsi="Times"/>
-          <w:sz w:val="24"/>
-          <w:szCs w:val="24"/>
-          <w:rtl w:val="0"/>
-          <w:lang w:val="en-US"/>
-        </w:rPr>
-        <w:t>A spike in a sprint can be used in a number of ways:</w:t>
-      </w:r>
-    </w:p>
-    <w:p>
-      <w:pPr>
-        <w:pStyle w:val="Default"/>
-        <w:numPr>
-          <w:ilvl w:val="0"/>
-          <w:numId w:val="2"/>
-        </w:numPr>
-        <w:bidi w:val="0"/>
-        <w:ind w:right="0"/>
-        <w:jc w:val="left"/>
-        <w:rPr>
-          <w:rFonts w:ascii="Times" w:hAnsi="Times"/>
-          <w:sz w:val="24"/>
-          <w:szCs w:val="24"/>
-          <w:rtl w:val="0"/>
-          <w:lang w:val="en-US"/>
-        </w:rPr>
-      </w:pPr>
-      <w:r>
-        <w:rPr>
-          <w:rStyle w:val="None B"/>
-          <w:rFonts w:ascii="Times" w:hAnsi="Times"/>
-          <w:sz w:val="24"/>
-          <w:szCs w:val="24"/>
-          <w:rtl w:val="0"/>
-          <w:lang w:val="en-US"/>
-        </w:rPr>
-        <w:t>As a way to familiarize the team with new hardware or software</w:t>
-      </w:r>
-    </w:p>
-    <w:p>
-      <w:pPr>
-        <w:pStyle w:val="Default"/>
-        <w:numPr>
-          <w:ilvl w:val="0"/>
-          <w:numId w:val="2"/>
-        </w:numPr>
-        <w:bidi w:val="0"/>
-        <w:ind w:right="0"/>
-        <w:jc w:val="left"/>
-        <w:rPr>
-          <w:rFonts w:ascii="Times" w:hAnsi="Times"/>
-          <w:sz w:val="24"/>
-          <w:szCs w:val="24"/>
-          <w:rtl w:val="0"/>
-          <w:lang w:val="en-US"/>
-        </w:rPr>
-      </w:pPr>
-      <w:r>
-        <w:rPr>
-          <w:rStyle w:val="None B"/>
-          <w:rFonts w:ascii="Times" w:hAnsi="Times"/>
-          <w:sz w:val="24"/>
-          <w:szCs w:val="24"/>
-          <w:rtl w:val="0"/>
-          <w:lang w:val="en-US"/>
-        </w:rPr>
-        <w:t>To analyze a problem thoroughly and assist in properly dividing work among separate team members.</w:t>
-      </w:r>
-    </w:p>
-    <w:p>
-      <w:pPr>
-        <w:pStyle w:val="Default"/>
-        <w:numPr>
-          <w:ilvl w:val="0"/>
-          <w:numId w:val="2"/>
-        </w:numPr>
-        <w:bidi w:val="0"/>
-        <w:ind w:right="0"/>
-        <w:jc w:val="left"/>
-        <w:rPr>
-          <w:rFonts w:ascii="Times" w:hAnsi="Times"/>
-          <w:sz w:val="24"/>
-          <w:szCs w:val="24"/>
-          <w:rtl w:val="0"/>
-          <w:lang w:val="en-US"/>
-        </w:rPr>
-      </w:pPr>
-      <w:r>
-        <w:rPr>
-          <w:rStyle w:val="None B"/>
-          <w:rFonts w:ascii="Times" w:hAnsi="Times"/>
-          <w:sz w:val="24"/>
-          <w:szCs w:val="24"/>
-          <w:rtl w:val="0"/>
-          <w:lang w:val="en-US"/>
-        </w:rPr>
-        <w:t>Spike tests can also be used to mitigate future risk, and may uncover additional issues that have escaped notice.</w:t>
-      </w:r>
-    </w:p>
-    <w:p>
-      <w:pPr>
-        <w:pStyle w:val="Default"/>
-        <w:spacing w:after="240"/>
-        <w:rPr>
-          <w:rStyle w:val="None"/>
-          <w:rFonts w:ascii="Times" w:cs="Times" w:hAnsi="Times" w:eastAsia="Times"/>
-          <w:sz w:val="24"/>
-          <w:szCs w:val="24"/>
-        </w:rPr>
-      </w:pPr>
-      <w:r>
-        <w:rPr>
-          <w:rStyle w:val="None"/>
-          <w:rFonts w:ascii="Times" w:hAnsi="Times"/>
-          <w:sz w:val="24"/>
-          <w:szCs w:val="24"/>
-          <w:rtl w:val="0"/>
-          <w:lang w:val="en-US"/>
-        </w:rPr>
-        <w:t>A distinction can be made between technical spikes and functional spikes. The technical spike is used more often for evaluating the impact new technology has on the current implementation. A functional spike is used to determine the interaction with a new feature or implementation.</w:t>
-      </w:r>
-    </w:p>
-    <w:p>
-      <w:pPr>
-        <w:pStyle w:val="Default"/>
-        <w:spacing w:after="240"/>
-        <w:rPr>
-          <w:rStyle w:val="None"/>
-          <w:rFonts w:ascii="Times" w:cs="Times" w:hAnsi="Times" w:eastAsia="Times"/>
-          <w:sz w:val="24"/>
-          <w:szCs w:val="24"/>
-        </w:rPr>
-      </w:pPr>
-      <w:r>
-        <w:rPr>
-          <w:rStyle w:val="Hyperlink.1"/>
-        </w:rPr>
-        <w:fldChar w:fldCharType="begin" w:fldLock="0"/>
-      </w:r>
-      <w:r>
-        <w:rPr>
-          <w:rStyle w:val="Hyperlink.1"/>
-        </w:rPr>
-        <w:instrText xml:space="preserve"> HYPERLINK "https://playbook.microsoft.com/code-with-engineering/design/design-reviews/recipes/engineering-feasibility-spikes/"</w:instrText>
-      </w:r>
-      <w:r>
-        <w:rPr>
-          <w:rStyle w:val="Hyperlink.1"/>
-        </w:rPr>
-        <w:fldChar w:fldCharType="separate" w:fldLock="0"/>
-      </w:r>
-      <w:r>
-        <w:rPr>
-          <w:rStyle w:val="Hyperlink.1"/>
-          <w:rtl w:val="0"/>
-          <w:lang w:val="en-US"/>
-        </w:rPr>
-        <w:t>Engineering feasibility spikes</w:t>
-      </w:r>
-      <w:r>
-        <w:rPr/>
-        <w:fldChar w:fldCharType="end" w:fldLock="0"/>
-      </w:r>
-      <w:r>
-        <w:rPr>
-          <w:rStyle w:val="None"/>
-          <w:rFonts w:ascii="Times" w:hAnsi="Times"/>
-          <w:sz w:val="24"/>
-          <w:szCs w:val="24"/>
-          <w:rtl w:val="0"/>
-          <w:lang w:val="en-US"/>
-        </w:rPr>
-        <w:t xml:space="preserve"> can also be conducted to de-risk an engagement and increase the team's understanding.</w:t>
-      </w:r>
-    </w:p>
-    <w:p>
-      <w:pPr>
-        <w:pStyle w:val="Default"/>
-        <w:spacing w:after="299"/>
-        <w:rPr>
-          <w:rStyle w:val="None"/>
-          <w:rFonts w:ascii="Times" w:cs="Times" w:hAnsi="Times" w:eastAsia="Times"/>
-          <w:b w:val="1"/>
-          <w:bCs w:val="1"/>
-          <w:sz w:val="36"/>
-          <w:szCs w:val="36"/>
-        </w:rPr>
-      </w:pPr>
-      <w:r>
-        <w:rPr>
-          <w:rStyle w:val="None"/>
-          <w:rFonts w:ascii="Times" w:hAnsi="Times"/>
-          <w:b w:val="1"/>
-          <w:bCs w:val="1"/>
-          <w:sz w:val="36"/>
-          <w:szCs w:val="36"/>
-          <w:rtl w:val="0"/>
-          <w:lang w:val="en-US"/>
-        </w:rPr>
-        <w:t>Exception constructs</w:t>
-      </w:r>
-      <w:r>
-        <w:rPr>
-          <w:rStyle w:val="Hyperlink.2"/>
-        </w:rPr>
-        <w:fldChar w:fldCharType="begin" w:fldLock="0"/>
-      </w:r>
-      <w:r>
-        <w:rPr>
-          <w:rStyle w:val="Hyperlink.2"/>
-        </w:rPr>
-        <w:instrText xml:space="preserve"> HYPERLINK "https://playbook.microsoft.com/code-with-engineering/design/exception-handling/readme/%2523exception-constructs"</w:instrText>
-      </w:r>
-      <w:r>
-        <w:rPr>
-          <w:rStyle w:val="Hyperlink.2"/>
-        </w:rPr>
-        <w:fldChar w:fldCharType="separate" w:fldLock="0"/>
-      </w:r>
-      <w:r>
-        <w:rPr>
-          <w:rStyle w:val="Hyperlink.2"/>
-          <w:rtl w:val="0"/>
-          <w:lang w:val="en-US"/>
-        </w:rPr>
-        <w:t>¶</w:t>
-      </w:r>
-      <w:r>
-        <w:rPr/>
-        <w:fldChar w:fldCharType="end" w:fldLock="0"/>
-      </w:r>
-    </w:p>
-    <w:p>
-      <w:pPr>
-        <w:pStyle w:val="Default"/>
-        <w:spacing w:after="240"/>
-        <w:rPr>
-          <w:rStyle w:val="None"/>
-          <w:rFonts w:ascii="Times" w:cs="Times" w:hAnsi="Times" w:eastAsia="Times"/>
-          <w:sz w:val="24"/>
-          <w:szCs w:val="24"/>
-        </w:rPr>
-      </w:pPr>
-      <w:r>
-        <w:rPr>
-          <w:rStyle w:val="None"/>
-          <w:rFonts w:ascii="Times" w:hAnsi="Times"/>
-          <w:sz w:val="24"/>
-          <w:szCs w:val="24"/>
-          <w:rtl w:val="0"/>
-          <w:lang w:val="en-US"/>
-        </w:rPr>
-        <w:t>Almost all language platforms offer a construct of exception or equivalent to handle error scenarios. The underlying platform, used libraries or the authored code can "throw" exceptions to initiate an error flow. Some of the advantages of using exceptions are -</w:t>
-      </w:r>
-    </w:p>
-    <w:p>
-      <w:pPr>
-        <w:pStyle w:val="Default"/>
-        <w:numPr>
-          <w:ilvl w:val="0"/>
-          <w:numId w:val="4"/>
-        </w:numPr>
-        <w:bidi w:val="0"/>
-        <w:ind w:right="0"/>
-        <w:jc w:val="left"/>
-        <w:rPr>
-          <w:rFonts w:ascii="Times" w:hAnsi="Times"/>
-          <w:sz w:val="24"/>
-          <w:szCs w:val="24"/>
-          <w:rtl w:val="0"/>
-          <w:lang w:val="en-US"/>
-        </w:rPr>
-      </w:pPr>
-      <w:r>
-        <w:rPr>
-          <w:rStyle w:val="None B"/>
-          <w:rFonts w:ascii="Times" w:hAnsi="Times"/>
-          <w:sz w:val="24"/>
-          <w:szCs w:val="24"/>
-          <w:rtl w:val="0"/>
-          <w:lang w:val="en-US"/>
-        </w:rPr>
-        <w:t>Abstract different kind of errors</w:t>
-      </w:r>
-    </w:p>
-    <w:p>
-      <w:pPr>
-        <w:pStyle w:val="Default"/>
-        <w:numPr>
-          <w:ilvl w:val="0"/>
-          <w:numId w:val="4"/>
-        </w:numPr>
-        <w:bidi w:val="0"/>
-        <w:ind w:right="0"/>
-        <w:jc w:val="left"/>
-        <w:rPr>
-          <w:rFonts w:ascii="Times" w:hAnsi="Times"/>
-          <w:sz w:val="24"/>
-          <w:szCs w:val="24"/>
-          <w:rtl w:val="0"/>
-          <w:lang w:val="en-US"/>
-        </w:rPr>
-      </w:pPr>
-      <w:r>
-        <w:rPr>
-          <w:rStyle w:val="None B"/>
-          <w:rFonts w:ascii="Times" w:hAnsi="Times"/>
-          <w:sz w:val="24"/>
-          <w:szCs w:val="24"/>
-          <w:rtl w:val="0"/>
-          <w:lang w:val="en-US"/>
-        </w:rPr>
-        <w:t>Breaks the control flow from different code structures</w:t>
-      </w:r>
-    </w:p>
-    <w:p>
-      <w:pPr>
-        <w:pStyle w:val="Default"/>
-        <w:numPr>
-          <w:ilvl w:val="0"/>
-          <w:numId w:val="4"/>
-        </w:numPr>
-        <w:bidi w:val="0"/>
-        <w:ind w:right="0"/>
-        <w:jc w:val="left"/>
-        <w:rPr>
-          <w:rFonts w:ascii="Times" w:hAnsi="Times"/>
-          <w:sz w:val="24"/>
-          <w:szCs w:val="24"/>
-          <w:rtl w:val="0"/>
-          <w:lang w:val="en-US"/>
-        </w:rPr>
-      </w:pPr>
-      <w:r>
-        <w:rPr>
-          <w:rStyle w:val="None B"/>
-          <w:rFonts w:ascii="Times" w:hAnsi="Times"/>
-          <w:sz w:val="24"/>
-          <w:szCs w:val="24"/>
-          <w:rtl w:val="0"/>
-          <w:lang w:val="en-US"/>
-        </w:rPr>
-        <w:t>Navigate the call stack till the right catch block is identified</w:t>
-      </w:r>
-    </w:p>
-    <w:p>
-      <w:pPr>
-        <w:pStyle w:val="Default"/>
-        <w:numPr>
-          <w:ilvl w:val="0"/>
-          <w:numId w:val="4"/>
-        </w:numPr>
-        <w:bidi w:val="0"/>
-        <w:ind w:right="0"/>
-        <w:jc w:val="left"/>
-        <w:rPr>
-          <w:rFonts w:ascii="Times" w:hAnsi="Times"/>
-          <w:sz w:val="24"/>
-          <w:szCs w:val="24"/>
-          <w:rtl w:val="0"/>
-          <w:lang w:val="en-US"/>
-        </w:rPr>
-      </w:pPr>
-      <w:r>
-        <w:rPr>
-          <w:rStyle w:val="None B"/>
-          <w:rFonts w:ascii="Times" w:hAnsi="Times"/>
-          <w:sz w:val="24"/>
-          <w:szCs w:val="24"/>
-          <w:rtl w:val="0"/>
-          <w:lang w:val="en-US"/>
-        </w:rPr>
-        <w:t>Automatic collection of call stack</w:t>
-      </w:r>
-    </w:p>
-    <w:p>
-      <w:pPr>
-        <w:pStyle w:val="Default"/>
-        <w:numPr>
-          <w:ilvl w:val="0"/>
-          <w:numId w:val="4"/>
-        </w:numPr>
-        <w:bidi w:val="0"/>
-        <w:ind w:right="0"/>
-        <w:jc w:val="left"/>
-        <w:rPr>
-          <w:rFonts w:ascii="Times" w:hAnsi="Times"/>
-          <w:sz w:val="24"/>
-          <w:szCs w:val="24"/>
-          <w:rtl w:val="0"/>
-          <w:lang w:val="en-US"/>
-        </w:rPr>
-      </w:pPr>
-      <w:r>
-        <w:rPr>
-          <w:rStyle w:val="None B"/>
-          <w:rFonts w:ascii="Times" w:hAnsi="Times"/>
-          <w:sz w:val="24"/>
-          <w:szCs w:val="24"/>
-          <w:rtl w:val="0"/>
-          <w:lang w:val="en-US"/>
-        </w:rPr>
-        <w:t>Define different error handling flows thru multiple catch blocks</w:t>
-      </w:r>
-    </w:p>
-    <w:p>
-      <w:pPr>
-        <w:pStyle w:val="Default"/>
-        <w:numPr>
-          <w:ilvl w:val="0"/>
-          <w:numId w:val="4"/>
-        </w:numPr>
-        <w:bidi w:val="0"/>
-        <w:ind w:right="0"/>
-        <w:jc w:val="left"/>
-        <w:rPr>
-          <w:rFonts w:ascii="Times" w:hAnsi="Times"/>
-          <w:sz w:val="24"/>
-          <w:szCs w:val="24"/>
-          <w:rtl w:val="0"/>
-          <w:lang w:val="en-US"/>
-        </w:rPr>
-      </w:pPr>
-      <w:r>
-        <w:rPr>
-          <w:rStyle w:val="None B"/>
-          <w:rFonts w:ascii="Times" w:hAnsi="Times"/>
-          <w:sz w:val="24"/>
-          <w:szCs w:val="24"/>
-          <w:rtl w:val="0"/>
-          <w:lang w:val="en-US"/>
-        </w:rPr>
-        <w:t>Define finally block to cleanup resources</w:t>
       </w:r>
     </w:p>
     <w:sectPr>
@@ -2140,579 +1603,6 @@
     <w:r/>
   </w:p>
 </w:hdr>
-</file>
-
-<file path=word/numbering.xml><?xml version="1.0" encoding="utf-8"?>
-<w:numbering xmlns:w="http://schemas.openxmlformats.org/wordprocessingml/2006/main" xmlns:wp="http://schemas.openxmlformats.org/drawingml/2006/wordprocessingDrawing" xmlns:w14="http://schemas.microsoft.com/office/word/2010/wordml" xmlns:r="http://schemas.openxmlformats.org/officeDocument/2006/relationships" xmlns:v="urn:schemas-microsoft-com:vml" xmlns:o="urn:schemas-microsoft-com:office:office">
-  <w:abstractNum w:abstractNumId="0">
-    <w:multiLevelType w:val="hybridMultilevel"/>
-    <w:numStyleLink w:val="Bullets"/>
-  </w:abstractNum>
-  <w:abstractNum w:abstractNumId="1">
-    <w:multiLevelType w:val="hybridMultilevel"/>
-    <w:styleLink w:val="Bullets"/>
-    <w:lvl w:ilvl="0">
-      <w:start w:val="1"/>
-      <w:numFmt w:val="bullet"/>
-      <w:suff w:val="tab"/>
-      <w:lvlText w:val="•"/>
-      <w:lvlJc w:val="left"/>
-      <w:pPr>
-        <w:ind w:left="720" w:hanging="500"/>
-      </w:pPr>
-      <w:rPr>
-        <w:rFonts w:ascii="Times" w:cs="Times" w:hAnsi="Times" w:eastAsia="Times"/>
-        <w:b w:val="0"/>
-        <w:bCs w:val="0"/>
-        <w:i w:val="0"/>
-        <w:iCs w:val="0"/>
-        <w:caps w:val="0"/>
-        <w:smallCaps w:val="0"/>
-        <w:strike w:val="0"/>
-        <w:dstrike w:val="0"/>
-        <w:outline w:val="0"/>
-        <w:emboss w:val="0"/>
-        <w:imprint w:val="0"/>
-        <w:spacing w:val="0"/>
-        <w:w w:val="100"/>
-        <w:kern w:val="0"/>
-        <w:position w:val="0"/>
-        <w:highlight w:val="none"/>
-        <w:vertAlign w:val="baseline"/>
-      </w:rPr>
-    </w:lvl>
-    <w:lvl w:ilvl="1">
-      <w:start w:val="1"/>
-      <w:numFmt w:val="bullet"/>
-      <w:suff w:val="tab"/>
-      <w:lvlText w:val="•"/>
-      <w:lvlJc w:val="left"/>
-      <w:pPr>
-        <w:ind w:left="940" w:hanging="500"/>
-      </w:pPr>
-      <w:rPr>
-        <w:rFonts w:ascii="Times" w:cs="Times" w:hAnsi="Times" w:eastAsia="Times"/>
-        <w:b w:val="0"/>
-        <w:bCs w:val="0"/>
-        <w:i w:val="0"/>
-        <w:iCs w:val="0"/>
-        <w:caps w:val="0"/>
-        <w:smallCaps w:val="0"/>
-        <w:strike w:val="0"/>
-        <w:dstrike w:val="0"/>
-        <w:outline w:val="0"/>
-        <w:emboss w:val="0"/>
-        <w:imprint w:val="0"/>
-        <w:spacing w:val="0"/>
-        <w:w w:val="100"/>
-        <w:kern w:val="0"/>
-        <w:position w:val="0"/>
-        <w:highlight w:val="none"/>
-        <w:vertAlign w:val="baseline"/>
-      </w:rPr>
-    </w:lvl>
-    <w:lvl w:ilvl="2">
-      <w:start w:val="1"/>
-      <w:numFmt w:val="bullet"/>
-      <w:suff w:val="tab"/>
-      <w:lvlText w:val="•"/>
-      <w:lvlJc w:val="left"/>
-      <w:pPr>
-        <w:ind w:left="1160" w:hanging="500"/>
-      </w:pPr>
-      <w:rPr>
-        <w:rFonts w:ascii="Times" w:cs="Times" w:hAnsi="Times" w:eastAsia="Times"/>
-        <w:b w:val="0"/>
-        <w:bCs w:val="0"/>
-        <w:i w:val="0"/>
-        <w:iCs w:val="0"/>
-        <w:caps w:val="0"/>
-        <w:smallCaps w:val="0"/>
-        <w:strike w:val="0"/>
-        <w:dstrike w:val="0"/>
-        <w:outline w:val="0"/>
-        <w:emboss w:val="0"/>
-        <w:imprint w:val="0"/>
-        <w:spacing w:val="0"/>
-        <w:w w:val="100"/>
-        <w:kern w:val="0"/>
-        <w:position w:val="0"/>
-        <w:highlight w:val="none"/>
-        <w:vertAlign w:val="baseline"/>
-      </w:rPr>
-    </w:lvl>
-    <w:lvl w:ilvl="3">
-      <w:start w:val="1"/>
-      <w:numFmt w:val="bullet"/>
-      <w:suff w:val="tab"/>
-      <w:lvlText w:val="•"/>
-      <w:lvlJc w:val="left"/>
-      <w:pPr>
-        <w:ind w:left="1380" w:hanging="500"/>
-      </w:pPr>
-      <w:rPr>
-        <w:rFonts w:ascii="Times" w:cs="Times" w:hAnsi="Times" w:eastAsia="Times"/>
-        <w:b w:val="0"/>
-        <w:bCs w:val="0"/>
-        <w:i w:val="0"/>
-        <w:iCs w:val="0"/>
-        <w:caps w:val="0"/>
-        <w:smallCaps w:val="0"/>
-        <w:strike w:val="0"/>
-        <w:dstrike w:val="0"/>
-        <w:outline w:val="0"/>
-        <w:emboss w:val="0"/>
-        <w:imprint w:val="0"/>
-        <w:spacing w:val="0"/>
-        <w:w w:val="100"/>
-        <w:kern w:val="0"/>
-        <w:position w:val="0"/>
-        <w:highlight w:val="none"/>
-        <w:vertAlign w:val="baseline"/>
-      </w:rPr>
-    </w:lvl>
-    <w:lvl w:ilvl="4">
-      <w:start w:val="1"/>
-      <w:numFmt w:val="bullet"/>
-      <w:suff w:val="tab"/>
-      <w:lvlText w:val="•"/>
-      <w:lvlJc w:val="left"/>
-      <w:pPr>
-        <w:ind w:left="1600" w:hanging="500"/>
-      </w:pPr>
-      <w:rPr>
-        <w:rFonts w:ascii="Times" w:cs="Times" w:hAnsi="Times" w:eastAsia="Times"/>
-        <w:b w:val="0"/>
-        <w:bCs w:val="0"/>
-        <w:i w:val="0"/>
-        <w:iCs w:val="0"/>
-        <w:caps w:val="0"/>
-        <w:smallCaps w:val="0"/>
-        <w:strike w:val="0"/>
-        <w:dstrike w:val="0"/>
-        <w:outline w:val="0"/>
-        <w:emboss w:val="0"/>
-        <w:imprint w:val="0"/>
-        <w:spacing w:val="0"/>
-        <w:w w:val="100"/>
-        <w:kern w:val="0"/>
-        <w:position w:val="0"/>
-        <w:highlight w:val="none"/>
-        <w:vertAlign w:val="baseline"/>
-      </w:rPr>
-    </w:lvl>
-    <w:lvl w:ilvl="5">
-      <w:start w:val="1"/>
-      <w:numFmt w:val="bullet"/>
-      <w:suff w:val="tab"/>
-      <w:lvlText w:val="•"/>
-      <w:lvlJc w:val="left"/>
-      <w:pPr>
-        <w:ind w:left="1820" w:hanging="500"/>
-      </w:pPr>
-      <w:rPr>
-        <w:rFonts w:ascii="Times" w:cs="Times" w:hAnsi="Times" w:eastAsia="Times"/>
-        <w:b w:val="0"/>
-        <w:bCs w:val="0"/>
-        <w:i w:val="0"/>
-        <w:iCs w:val="0"/>
-        <w:caps w:val="0"/>
-        <w:smallCaps w:val="0"/>
-        <w:strike w:val="0"/>
-        <w:dstrike w:val="0"/>
-        <w:outline w:val="0"/>
-        <w:emboss w:val="0"/>
-        <w:imprint w:val="0"/>
-        <w:spacing w:val="0"/>
-        <w:w w:val="100"/>
-        <w:kern w:val="0"/>
-        <w:position w:val="0"/>
-        <w:highlight w:val="none"/>
-        <w:vertAlign w:val="baseline"/>
-      </w:rPr>
-    </w:lvl>
-    <w:lvl w:ilvl="6">
-      <w:start w:val="1"/>
-      <w:numFmt w:val="bullet"/>
-      <w:suff w:val="tab"/>
-      <w:lvlText w:val="•"/>
-      <w:lvlJc w:val="left"/>
-      <w:pPr>
-        <w:ind w:left="2040" w:hanging="500"/>
-      </w:pPr>
-      <w:rPr>
-        <w:rFonts w:ascii="Times" w:cs="Times" w:hAnsi="Times" w:eastAsia="Times"/>
-        <w:b w:val="0"/>
-        <w:bCs w:val="0"/>
-        <w:i w:val="0"/>
-        <w:iCs w:val="0"/>
-        <w:caps w:val="0"/>
-        <w:smallCaps w:val="0"/>
-        <w:strike w:val="0"/>
-        <w:dstrike w:val="0"/>
-        <w:outline w:val="0"/>
-        <w:emboss w:val="0"/>
-        <w:imprint w:val="0"/>
-        <w:spacing w:val="0"/>
-        <w:w w:val="100"/>
-        <w:kern w:val="0"/>
-        <w:position w:val="0"/>
-        <w:highlight w:val="none"/>
-        <w:vertAlign w:val="baseline"/>
-      </w:rPr>
-    </w:lvl>
-    <w:lvl w:ilvl="7">
-      <w:start w:val="1"/>
-      <w:numFmt w:val="bullet"/>
-      <w:suff w:val="tab"/>
-      <w:lvlText w:val="•"/>
-      <w:lvlJc w:val="left"/>
-      <w:pPr>
-        <w:ind w:left="2260" w:hanging="500"/>
-      </w:pPr>
-      <w:rPr>
-        <w:rFonts w:ascii="Times" w:cs="Times" w:hAnsi="Times" w:eastAsia="Times"/>
-        <w:b w:val="0"/>
-        <w:bCs w:val="0"/>
-        <w:i w:val="0"/>
-        <w:iCs w:val="0"/>
-        <w:caps w:val="0"/>
-        <w:smallCaps w:val="0"/>
-        <w:strike w:val="0"/>
-        <w:dstrike w:val="0"/>
-        <w:outline w:val="0"/>
-        <w:emboss w:val="0"/>
-        <w:imprint w:val="0"/>
-        <w:spacing w:val="0"/>
-        <w:w w:val="100"/>
-        <w:kern w:val="0"/>
-        <w:position w:val="0"/>
-        <w:highlight w:val="none"/>
-        <w:vertAlign w:val="baseline"/>
-      </w:rPr>
-    </w:lvl>
-    <w:lvl w:ilvl="8">
-      <w:start w:val="1"/>
-      <w:numFmt w:val="bullet"/>
-      <w:suff w:val="tab"/>
-      <w:lvlText w:val="•"/>
-      <w:lvlJc w:val="left"/>
-      <w:pPr>
-        <w:ind w:left="2480" w:hanging="500"/>
-      </w:pPr>
-      <w:rPr>
-        <w:rFonts w:ascii="Times" w:cs="Times" w:hAnsi="Times" w:eastAsia="Times"/>
-        <w:b w:val="0"/>
-        <w:bCs w:val="0"/>
-        <w:i w:val="0"/>
-        <w:iCs w:val="0"/>
-        <w:caps w:val="0"/>
-        <w:smallCaps w:val="0"/>
-        <w:strike w:val="0"/>
-        <w:dstrike w:val="0"/>
-        <w:outline w:val="0"/>
-        <w:emboss w:val="0"/>
-        <w:imprint w:val="0"/>
-        <w:spacing w:val="0"/>
-        <w:w w:val="100"/>
-        <w:kern w:val="0"/>
-        <w:position w:val="0"/>
-        <w:highlight w:val="none"/>
-        <w:vertAlign w:val="baseline"/>
-      </w:rPr>
-    </w:lvl>
-  </w:abstractNum>
-  <w:abstractNum w:abstractNumId="2">
-    <w:multiLevelType w:val="hybridMultilevel"/>
-    <w:numStyleLink w:val="Numbered"/>
-  </w:abstractNum>
-  <w:abstractNum w:abstractNumId="3">
-    <w:multiLevelType w:val="hybridMultilevel"/>
-    <w:styleLink w:val="Numbered"/>
-    <w:lvl w:ilvl="0">
-      <w:start w:val="1"/>
-      <w:numFmt w:val="decimal"/>
-      <w:suff w:val="tab"/>
-      <w:lvlText w:val="%1."/>
-      <w:lvlJc w:val="left"/>
-      <w:pPr>
-        <w:ind w:left="720" w:hanging="500"/>
-      </w:pPr>
-      <w:rPr>
-        <w:rFonts w:ascii="Times" w:cs="Times" w:hAnsi="Times" w:eastAsia="Times"/>
-        <w:b w:val="0"/>
-        <w:bCs w:val="0"/>
-        <w:i w:val="0"/>
-        <w:iCs w:val="0"/>
-        <w:caps w:val="0"/>
-        <w:smallCaps w:val="0"/>
-        <w:strike w:val="0"/>
-        <w:dstrike w:val="0"/>
-        <w:outline w:val="0"/>
-        <w:emboss w:val="0"/>
-        <w:imprint w:val="0"/>
-        <w:spacing w:val="0"/>
-        <w:w w:val="100"/>
-        <w:kern w:val="0"/>
-        <w:position w:val="0"/>
-        <w:highlight w:val="none"/>
-        <w:vertAlign w:val="baseline"/>
-      </w:rPr>
-    </w:lvl>
-    <w:lvl w:ilvl="1">
-      <w:start w:val="1"/>
-      <w:numFmt w:val="decimal"/>
-      <w:suff w:val="tab"/>
-      <w:lvlText w:val="%2."/>
-      <w:lvlJc w:val="left"/>
-      <w:pPr>
-        <w:ind w:left="940" w:hanging="500"/>
-      </w:pPr>
-      <w:rPr>
-        <w:rFonts w:ascii="Times" w:cs="Times" w:hAnsi="Times" w:eastAsia="Times"/>
-        <w:b w:val="0"/>
-        <w:bCs w:val="0"/>
-        <w:i w:val="0"/>
-        <w:iCs w:val="0"/>
-        <w:caps w:val="0"/>
-        <w:smallCaps w:val="0"/>
-        <w:strike w:val="0"/>
-        <w:dstrike w:val="0"/>
-        <w:outline w:val="0"/>
-        <w:emboss w:val="0"/>
-        <w:imprint w:val="0"/>
-        <w:spacing w:val="0"/>
-        <w:w w:val="100"/>
-        <w:kern w:val="0"/>
-        <w:position w:val="0"/>
-        <w:highlight w:val="none"/>
-        <w:vertAlign w:val="baseline"/>
-      </w:rPr>
-    </w:lvl>
-    <w:lvl w:ilvl="2">
-      <w:start w:val="1"/>
-      <w:numFmt w:val="decimal"/>
-      <w:suff w:val="tab"/>
-      <w:lvlText w:val="%3."/>
-      <w:lvlJc w:val="left"/>
-      <w:pPr>
-        <w:ind w:left="1160" w:hanging="500"/>
-      </w:pPr>
-      <w:rPr>
-        <w:rFonts w:ascii="Times" w:cs="Times" w:hAnsi="Times" w:eastAsia="Times"/>
-        <w:b w:val="0"/>
-        <w:bCs w:val="0"/>
-        <w:i w:val="0"/>
-        <w:iCs w:val="0"/>
-        <w:caps w:val="0"/>
-        <w:smallCaps w:val="0"/>
-        <w:strike w:val="0"/>
-        <w:dstrike w:val="0"/>
-        <w:outline w:val="0"/>
-        <w:emboss w:val="0"/>
-        <w:imprint w:val="0"/>
-        <w:spacing w:val="0"/>
-        <w:w w:val="100"/>
-        <w:kern w:val="0"/>
-        <w:position w:val="0"/>
-        <w:highlight w:val="none"/>
-        <w:vertAlign w:val="baseline"/>
-      </w:rPr>
-    </w:lvl>
-    <w:lvl w:ilvl="3">
-      <w:start w:val="1"/>
-      <w:numFmt w:val="decimal"/>
-      <w:suff w:val="tab"/>
-      <w:lvlText w:val="%4."/>
-      <w:lvlJc w:val="left"/>
-      <w:pPr>
-        <w:ind w:left="1380" w:hanging="500"/>
-      </w:pPr>
-      <w:rPr>
-        <w:rFonts w:ascii="Times" w:cs="Times" w:hAnsi="Times" w:eastAsia="Times"/>
-        <w:b w:val="0"/>
-        <w:bCs w:val="0"/>
-        <w:i w:val="0"/>
-        <w:iCs w:val="0"/>
-        <w:caps w:val="0"/>
-        <w:smallCaps w:val="0"/>
-        <w:strike w:val="0"/>
-        <w:dstrike w:val="0"/>
-        <w:outline w:val="0"/>
-        <w:emboss w:val="0"/>
-        <w:imprint w:val="0"/>
-        <w:spacing w:val="0"/>
-        <w:w w:val="100"/>
-        <w:kern w:val="0"/>
-        <w:position w:val="0"/>
-        <w:highlight w:val="none"/>
-        <w:vertAlign w:val="baseline"/>
-      </w:rPr>
-    </w:lvl>
-    <w:lvl w:ilvl="4">
-      <w:start w:val="1"/>
-      <w:numFmt w:val="decimal"/>
-      <w:suff w:val="tab"/>
-      <w:lvlText w:val="%5."/>
-      <w:lvlJc w:val="left"/>
-      <w:pPr>
-        <w:ind w:left="1600" w:hanging="500"/>
-      </w:pPr>
-      <w:rPr>
-        <w:rFonts w:ascii="Times" w:cs="Times" w:hAnsi="Times" w:eastAsia="Times"/>
-        <w:b w:val="0"/>
-        <w:bCs w:val="0"/>
-        <w:i w:val="0"/>
-        <w:iCs w:val="0"/>
-        <w:caps w:val="0"/>
-        <w:smallCaps w:val="0"/>
-        <w:strike w:val="0"/>
-        <w:dstrike w:val="0"/>
-        <w:outline w:val="0"/>
-        <w:emboss w:val="0"/>
-        <w:imprint w:val="0"/>
-        <w:spacing w:val="0"/>
-        <w:w w:val="100"/>
-        <w:kern w:val="0"/>
-        <w:position w:val="0"/>
-        <w:highlight w:val="none"/>
-        <w:vertAlign w:val="baseline"/>
-      </w:rPr>
-    </w:lvl>
-    <w:lvl w:ilvl="5">
-      <w:start w:val="1"/>
-      <w:numFmt w:val="decimal"/>
-      <w:suff w:val="tab"/>
-      <w:lvlText w:val="%6."/>
-      <w:lvlJc w:val="left"/>
-      <w:pPr>
-        <w:ind w:left="1820" w:hanging="500"/>
-      </w:pPr>
-      <w:rPr>
-        <w:rFonts w:ascii="Times" w:cs="Times" w:hAnsi="Times" w:eastAsia="Times"/>
-        <w:b w:val="0"/>
-        <w:bCs w:val="0"/>
-        <w:i w:val="0"/>
-        <w:iCs w:val="0"/>
-        <w:caps w:val="0"/>
-        <w:smallCaps w:val="0"/>
-        <w:strike w:val="0"/>
-        <w:dstrike w:val="0"/>
-        <w:outline w:val="0"/>
-        <w:emboss w:val="0"/>
-        <w:imprint w:val="0"/>
-        <w:spacing w:val="0"/>
-        <w:w w:val="100"/>
-        <w:kern w:val="0"/>
-        <w:position w:val="0"/>
-        <w:highlight w:val="none"/>
-        <w:vertAlign w:val="baseline"/>
-      </w:rPr>
-    </w:lvl>
-    <w:lvl w:ilvl="6">
-      <w:start w:val="1"/>
-      <w:numFmt w:val="decimal"/>
-      <w:suff w:val="tab"/>
-      <w:lvlText w:val="%7."/>
-      <w:lvlJc w:val="left"/>
-      <w:pPr>
-        <w:ind w:left="2040" w:hanging="500"/>
-      </w:pPr>
-      <w:rPr>
-        <w:rFonts w:ascii="Times" w:cs="Times" w:hAnsi="Times" w:eastAsia="Times"/>
-        <w:b w:val="0"/>
-        <w:bCs w:val="0"/>
-        <w:i w:val="0"/>
-        <w:iCs w:val="0"/>
-        <w:caps w:val="0"/>
-        <w:smallCaps w:val="0"/>
-        <w:strike w:val="0"/>
-        <w:dstrike w:val="0"/>
-        <w:outline w:val="0"/>
-        <w:emboss w:val="0"/>
-        <w:imprint w:val="0"/>
-        <w:spacing w:val="0"/>
-        <w:w w:val="100"/>
-        <w:kern w:val="0"/>
-        <w:position w:val="0"/>
-        <w:highlight w:val="none"/>
-        <w:vertAlign w:val="baseline"/>
-      </w:rPr>
-    </w:lvl>
-    <w:lvl w:ilvl="7">
-      <w:start w:val="1"/>
-      <w:numFmt w:val="decimal"/>
-      <w:suff w:val="tab"/>
-      <w:lvlText w:val="%8."/>
-      <w:lvlJc w:val="left"/>
-      <w:pPr>
-        <w:ind w:left="2260" w:hanging="500"/>
-      </w:pPr>
-      <w:rPr>
-        <w:rFonts w:ascii="Times" w:cs="Times" w:hAnsi="Times" w:eastAsia="Times"/>
-        <w:b w:val="0"/>
-        <w:bCs w:val="0"/>
-        <w:i w:val="0"/>
-        <w:iCs w:val="0"/>
-        <w:caps w:val="0"/>
-        <w:smallCaps w:val="0"/>
-        <w:strike w:val="0"/>
-        <w:dstrike w:val="0"/>
-        <w:outline w:val="0"/>
-        <w:emboss w:val="0"/>
-        <w:imprint w:val="0"/>
-        <w:spacing w:val="0"/>
-        <w:w w:val="100"/>
-        <w:kern w:val="0"/>
-        <w:position w:val="0"/>
-        <w:highlight w:val="none"/>
-        <w:vertAlign w:val="baseline"/>
-      </w:rPr>
-    </w:lvl>
-    <w:lvl w:ilvl="8">
-      <w:start w:val="1"/>
-      <w:numFmt w:val="decimal"/>
-      <w:suff w:val="tab"/>
-      <w:lvlText w:val="%9."/>
-      <w:lvlJc w:val="left"/>
-      <w:pPr>
-        <w:ind w:left="2480" w:hanging="500"/>
-      </w:pPr>
-      <w:rPr>
-        <w:rFonts w:ascii="Times" w:cs="Times" w:hAnsi="Times" w:eastAsia="Times"/>
-        <w:b w:val="0"/>
-        <w:bCs w:val="0"/>
-        <w:i w:val="0"/>
-        <w:iCs w:val="0"/>
-        <w:caps w:val="0"/>
-        <w:smallCaps w:val="0"/>
-        <w:strike w:val="0"/>
-        <w:dstrike w:val="0"/>
-        <w:outline w:val="0"/>
-        <w:emboss w:val="0"/>
-        <w:imprint w:val="0"/>
-        <w:spacing w:val="0"/>
-        <w:w w:val="100"/>
-        <w:kern w:val="0"/>
-        <w:position w:val="0"/>
-        <w:highlight w:val="none"/>
-        <w:vertAlign w:val="baseline"/>
-      </w:rPr>
-    </w:lvl>
-  </w:abstractNum>
-  <w:num w:numId="1">
-    <w:abstractNumId w:val="1"/>
-  </w:num>
-  <w:num w:numId="2">
-    <w:abstractNumId w:val="0"/>
-  </w:num>
-  <w:num w:numId="3">
-    <w:abstractNumId w:val="3"/>
-  </w:num>
-  <w:num w:numId="4">
-    <w:abstractNumId w:val="2"/>
-  </w:num>
-</w:numbering>
 </file>
 
 <file path=word/styles.xml><?xml version="1.0" encoding="utf-8"?>
@@ -2870,9 +1760,9 @@
       </w14:textFill>
     </w:rPr>
   </w:style>
-  <w:style w:type="paragraph" w:styleId="Body A">
-    <w:name w:val="Body A"/>
-    <w:next w:val="Body A"/>
+  <w:style w:type="paragraph" w:styleId="Body">
+    <w:name w:val="Body"/>
+    <w:next w:val="Body"/>
     <w:pPr>
       <w:keepNext w:val="0"/>
       <w:keepLines w:val="0"/>
@@ -2906,9 +1796,8 @@
       <w:u w:val="none" w:color="000000"/>
       <w:vertAlign w:val="baseline"/>
       <w:lang w:val="en-US"/>
-      <w14:textOutline w14:w="12700" w14:cap="flat">
+      <w14:textOutline>
         <w14:noFill/>
-        <w14:miter w14:lim="400000"/>
       </w14:textOutline>
       <w14:textFill>
         <w14:solidFill>
@@ -2942,7 +1831,7 @@
   </w:style>
   <w:style w:type="paragraph" w:styleId="Title">
     <w:name w:val="Title"/>
-    <w:next w:val="Body A"/>
+    <w:next w:val="Body"/>
     <w:pPr>
       <w:keepNext w:val="1"/>
       <w:keepLines w:val="1"/>
@@ -2976,9 +1865,8 @@
       <w:u w:val="none" w:color="000000"/>
       <w:vertAlign w:val="baseline"/>
       <w:lang w:val="en-US"/>
-      <w14:textOutline w14:w="12700" w14:cap="flat">
+      <w14:textOutline>
         <w14:noFill/>
-        <w14:miter w14:lim="400000"/>
       </w14:textOutline>
       <w14:textFill>
         <w14:solidFill>
@@ -2987,15 +1875,9 @@
       </w14:textFill>
     </w:rPr>
   </w:style>
-  <w:style w:type="character" w:styleId="None B">
-    <w:name w:val="None B"/>
-    <w:rPr>
-      <w:lang w:val="en-US"/>
-    </w:rPr>
-  </w:style>
   <w:style w:type="paragraph" w:styleId="Heading">
     <w:name w:val="Heading"/>
-    <w:next w:val="Body A"/>
+    <w:next w:val="Body"/>
     <w:pPr>
       <w:keepNext w:val="1"/>
       <w:keepLines w:val="1"/>
@@ -3028,58 +1910,6 @@
       <w:szCs w:val="40"/>
       <w:u w:val="none" w:color="000000"/>
       <w:vertAlign w:val="baseline"/>
-      <w14:textOutline w14:w="12700" w14:cap="flat">
-        <w14:noFill/>
-        <w14:miter w14:lim="400000"/>
-      </w14:textOutline>
-      <w14:textFill>
-        <w14:solidFill>
-          <w14:srgbClr w14:val="000000"/>
-        </w14:solidFill>
-      </w14:textFill>
-    </w:rPr>
-  </w:style>
-  <w:style w:type="character" w:styleId="None A">
-    <w:name w:val="None A"/>
-    <w:rPr>
-      <w:lang w:val="en-US"/>
-    </w:rPr>
-  </w:style>
-  <w:style w:type="paragraph" w:styleId="Body">
-    <w:name w:val="Body"/>
-    <w:next w:val="Body"/>
-    <w:pPr>
-      <w:keepNext w:val="0"/>
-      <w:keepLines w:val="0"/>
-      <w:pageBreakBefore w:val="0"/>
-      <w:widowControl w:val="1"/>
-      <w:shd w:val="clear" w:color="auto" w:fill="auto"/>
-      <w:suppressAutoHyphens w:val="0"/>
-      <w:bidi w:val="0"/>
-      <w:spacing w:before="0" w:after="0" w:line="240" w:lineRule="auto"/>
-      <w:ind w:left="0" w:right="0" w:firstLine="0"/>
-      <w:jc w:val="left"/>
-      <w:outlineLvl w:val="9"/>
-    </w:pPr>
-    <w:rPr>
-      <w:rFonts w:ascii="Times New Roman" w:cs="Times New Roman" w:hAnsi="Times New Roman" w:eastAsia="Times New Roman"/>
-      <w:b w:val="0"/>
-      <w:bCs w:val="0"/>
-      <w:i w:val="0"/>
-      <w:iCs w:val="0"/>
-      <w:caps w:val="0"/>
-      <w:smallCaps w:val="0"/>
-      <w:strike w:val="0"/>
-      <w:dstrike w:val="0"/>
-      <w:outline w:val="0"/>
-      <w:color w:val="000000"/>
-      <w:spacing w:val="0"/>
-      <w:kern w:val="0"/>
-      <w:position w:val="0"/>
-      <w:sz w:val="24"/>
-      <w:szCs w:val="24"/>
-      <w:u w:val="none" w:color="000000"/>
-      <w:vertAlign w:val="baseline"/>
       <w14:textOutline>
         <w14:noFill/>
       </w14:textOutline>
@@ -3089,107 +1919,6 @@
         </w14:solidFill>
       </w14:textFill>
     </w:rPr>
-  </w:style>
-  <w:style w:type="paragraph" w:styleId="Default">
-    <w:name w:val="Default"/>
-    <w:next w:val="Default"/>
-    <w:pPr>
-      <w:keepNext w:val="0"/>
-      <w:keepLines w:val="0"/>
-      <w:pageBreakBefore w:val="0"/>
-      <w:widowControl w:val="1"/>
-      <w:shd w:val="clear" w:color="auto" w:fill="auto"/>
-      <w:suppressAutoHyphens w:val="0"/>
-      <w:bidi w:val="0"/>
-      <w:spacing w:before="0" w:after="0" w:line="240" w:lineRule="auto"/>
-      <w:ind w:left="0" w:right="0" w:firstLine="0"/>
-      <w:jc w:val="left"/>
-      <w:outlineLvl w:val="9"/>
-    </w:pPr>
-    <w:rPr>
-      <w:rFonts w:ascii="Helvetica Neue" w:cs="Arial Unicode MS" w:hAnsi="Helvetica Neue" w:eastAsia="Arial Unicode MS"/>
-      <w:b w:val="0"/>
-      <w:bCs w:val="0"/>
-      <w:i w:val="0"/>
-      <w:iCs w:val="0"/>
-      <w:caps w:val="0"/>
-      <w:smallCaps w:val="0"/>
-      <w:strike w:val="0"/>
-      <w:dstrike w:val="0"/>
-      <w:outline w:val="0"/>
-      <w:color w:val="000000"/>
-      <w:spacing w:val="0"/>
-      <w:kern w:val="0"/>
-      <w:position w:val="0"/>
-      <w:sz w:val="22"/>
-      <w:szCs w:val="22"/>
-      <w:u w:val="none" w:color="000000"/>
-      <w:vertAlign w:val="baseline"/>
-      <w:lang w:val="en-US"/>
-      <w14:textOutline w14:w="12700" w14:cap="flat">
-        <w14:noFill/>
-        <w14:miter w14:lim="400000"/>
-      </w14:textOutline>
-      <w14:textFill>
-        <w14:solidFill>
-          <w14:srgbClr w14:val="000000"/>
-        </w14:solidFill>
-      </w14:textFill>
-    </w:rPr>
-  </w:style>
-  <w:style w:type="numbering" w:styleId="Bullets">
-    <w:name w:val="Bullets"/>
-    <w:pPr>
-      <w:numPr>
-        <w:numId w:val="1"/>
-      </w:numPr>
-    </w:pPr>
-  </w:style>
-  <w:style w:type="character" w:styleId="Hyperlink.1">
-    <w:name w:val="Hyperlink.1"/>
-    <w:basedOn w:val="None"/>
-    <w:next w:val="Hyperlink.1"/>
-    <w:rPr>
-      <w:rFonts w:ascii="Times" w:cs="Times" w:hAnsi="Times" w:eastAsia="Times"/>
-      <w:outline w:val="0"/>
-      <w:color w:val="0000ee"/>
-      <w:sz w:val="24"/>
-      <w:szCs w:val="24"/>
-      <w:u w:val="single" w:color="0000ee"/>
-      <w14:textFill>
-        <w14:solidFill>
-          <w14:srgbClr w14:val="0000EE"/>
-        </w14:solidFill>
-      </w14:textFill>
-    </w:rPr>
-  </w:style>
-  <w:style w:type="character" w:styleId="Hyperlink.2">
-    <w:name w:val="Hyperlink.2"/>
-    <w:basedOn w:val="None"/>
-    <w:next w:val="Hyperlink.2"/>
-    <w:rPr>
-      <w:rFonts w:ascii="Times" w:cs="Times" w:hAnsi="Times" w:eastAsia="Times"/>
-      <w:b w:val="1"/>
-      <w:bCs w:val="1"/>
-      <w:outline w:val="0"/>
-      <w:color w:val="0000ee"/>
-      <w:sz w:val="36"/>
-      <w:szCs w:val="36"/>
-      <w:u w:val="single" w:color="0000ee"/>
-      <w14:textFill>
-        <w14:solidFill>
-          <w14:srgbClr w14:val="0000EE"/>
-        </w14:solidFill>
-      </w14:textFill>
-    </w:rPr>
-  </w:style>
-  <w:style w:type="numbering" w:styleId="Numbered">
-    <w:name w:val="Numbered"/>
-    <w:pPr>
-      <w:numPr>
-        <w:numId w:val="3"/>
-      </w:numPr>
-    </w:pPr>
   </w:style>
 </w:styles>
 </file>
@@ -3339,9 +2068,9 @@
         </a:effectStyle>
         <a:effectStyle>
           <a:effectLst>
-            <a:outerShdw sx="100000" sy="100000" kx="0" ky="0" algn="b" rotWithShape="0" blurRad="38100" dist="23000" dir="5400000">
+            <a:outerShdw sx="100000" sy="100000" kx="0" ky="0" algn="b" rotWithShape="0" blurRad="38100" dist="20000" dir="5400000">
               <a:srgbClr val="000000">
-                <a:alpha val="35000"/>
+                <a:alpha val="38000"/>
               </a:srgbClr>
             </a:outerShdw>
           </a:effectLst>
@@ -3421,7 +2150,7 @@
         </a:effectLst>
         <a:sp3d/>
       </a:spPr>
-      <a:bodyPr rot="0" spcFirstLastPara="1" vertOverflow="overflow" horzOverflow="overflow" vert="horz" wrap="square" lIns="45718" tIns="45718" rIns="45718" bIns="45718" numCol="1" spcCol="38100" rtlCol="0" anchor="ctr" upright="0">
+      <a:bodyPr rot="0" spcFirstLastPara="1" vertOverflow="overflow" horzOverflow="overflow" vert="horz" wrap="square" lIns="45719" tIns="45719" rIns="45719" bIns="45719" numCol="1" spcCol="38100" rtlCol="0" anchor="ctr" upright="0">
         <a:spAutoFit/>
       </a:bodyPr>
       <a:lstStyle>
@@ -3449,10 +2178,10 @@
             </a:solidFill>
             <a:effectLst/>
             <a:uFillTx/>
-            <a:latin typeface="+mn-lt"/>
-            <a:ea typeface="+mn-ea"/>
-            <a:cs typeface="+mn-cs"/>
-            <a:sym typeface="Helvetica Neue"/>
+            <a:latin typeface="+mj-lt"/>
+            <a:ea typeface="+mj-ea"/>
+            <a:cs typeface="+mj-cs"/>
+            <a:sym typeface="Arial"/>
           </a:defRPr>
         </a:defPPr>
         <a:lvl1pPr marL="0" marR="0" indent="0" algn="l" defTabSz="914400" rtl="0" fontAlgn="auto" latinLnBrk="1" hangingPunct="0">
@@ -3708,9 +2437,9 @@
           <a:round/>
         </a:ln>
         <a:effectLst>
-          <a:outerShdw sx="100000" sy="100000" kx="0" ky="0" algn="b" rotWithShape="0" blurRad="38100" dist="23000" dir="5400000">
+          <a:outerShdw sx="100000" sy="100000" kx="0" ky="0" algn="b" rotWithShape="0" blurRad="38100" dist="20000" dir="5400000">
             <a:srgbClr val="000000">
-              <a:alpha val="35000"/>
+              <a:alpha val="38000"/>
             </a:srgbClr>
           </a:outerShdw>
         </a:effectLst>
@@ -3998,7 +2727,7 @@
         <a:effectLst/>
         <a:sp3d/>
       </a:spPr>
-      <a:bodyPr rot="0" spcFirstLastPara="1" vertOverflow="overflow" horzOverflow="overflow" vert="horz" wrap="square" lIns="45718" tIns="45718" rIns="45718" bIns="45718" numCol="1" spcCol="38100" rtlCol="0" anchor="t" upright="0">
+      <a:bodyPr rot="0" spcFirstLastPara="1" vertOverflow="overflow" horzOverflow="overflow" vert="horz" wrap="square" lIns="45719" tIns="45719" rIns="45719" bIns="45719" numCol="1" spcCol="38100" rtlCol="0" anchor="t" upright="0">
         <a:spAutoFit/>
       </a:bodyPr>
       <a:lstStyle>
@@ -4026,10 +2755,10 @@
             </a:solidFill>
             <a:effectLst/>
             <a:uFillTx/>
-            <a:latin typeface="+mn-lt"/>
-            <a:ea typeface="+mn-ea"/>
-            <a:cs typeface="+mn-cs"/>
-            <a:sym typeface="Helvetica Neue"/>
+            <a:latin typeface="+mj-lt"/>
+            <a:ea typeface="+mj-ea"/>
+            <a:cs typeface="+mj-cs"/>
+            <a:sym typeface="Arial"/>
           </a:defRPr>
         </a:defPPr>
         <a:lvl1pPr marL="0" marR="0" indent="0" algn="l" defTabSz="914400" rtl="0" fontAlgn="auto" latinLnBrk="1" hangingPunct="0">

</xml_diff>